<commit_message>
Add percentageOfSuccess field and improve ux
</commit_message>
<xml_diff>
--- a/templates/honorarios_valor.docx
+++ b/templates/honorarios_valor.docx
@@ -927,70 +927,11 @@
       <w:r>
         <w:rPr>
           <w:rFonts w:ascii="Calibri" w:cs="Calibri" w:eastAsia="Calibri" w:hAnsi="Calibri"/>
-          <w:b w:val="1"/>
-          <w:i w:val="0"/>
-          <w:smallCaps w:val="0"/>
-          <w:strike w:val="0"/>
-          <w:color w:val="000000"/>
-          <w:sz w:val="24"/>
-          <w:szCs w:val="24"/>
-          <w:u w:val="none"/>
-          <w:vertAlign w:val="baseline"/>
-          <w:rtl w:val="0"/>
-        </w:rPr>
-        <w:t xml:space="preserve">R$ </w:t>
-      </w:r>
-      <w:r>
-        <w:rPr>
-          <w:rFonts w:ascii="Calibri" w:cs="Calibri" w:eastAsia="Calibri" w:hAnsi="Calibri"/>
-          <w:b w:val="1"/>
-          <w:sz w:val="24"/>
-          <w:szCs w:val="24"/>
-          <w:rtl w:val="0"/>
-        </w:rPr>
-        <w:t xml:space="preserve">{{valor_total}}</w:t>
-      </w:r>
-      <w:r>
-        <w:rPr>
-          <w:rFonts w:ascii="Calibri" w:cs="Calibri" w:eastAsia="Calibri" w:hAnsi="Calibri"/>
-          <w:b w:val="1"/>
-          <w:i w:val="0"/>
-          <w:smallCaps w:val="0"/>
-          <w:strike w:val="0"/>
-          <w:color w:val="000000"/>
-          <w:sz w:val="24"/>
-          <w:szCs w:val="24"/>
-          <w:u w:val="none"/>
-          <w:vertAlign w:val="baseline"/>
-          <w:rtl w:val="0"/>
-        </w:rPr>
-        <w:t xml:space="preserve"> (</w:t>
-      </w:r>
-      <w:r>
-        <w:rPr>
-          <w:rFonts w:ascii="Calibri" w:cs="Calibri" w:eastAsia="Calibri" w:hAnsi="Calibri"/>
-          <w:b w:val="1"/>
-          <w:sz w:val="24"/>
-          <w:szCs w:val="24"/>
-          <w:rtl w:val="0"/>
-        </w:rPr>
-        <w:t xml:space="preserve">{{desc_valor_total}}</w:t>
-      </w:r>
-      <w:r>
-        <w:rPr>
-          <w:rFonts w:ascii="Calibri" w:cs="Calibri" w:eastAsia="Calibri" w:hAnsi="Calibri"/>
-          <w:b w:val="1"/>
-          <w:i w:val="0"/>
-          <w:smallCaps w:val="0"/>
-          <w:strike w:val="0"/>
-          <w:color w:val="000000"/>
-          <w:sz w:val="24"/>
-          <w:szCs w:val="24"/>
-          <w:u w:val="none"/>
-          <w:vertAlign w:val="baseline"/>
-          <w:rtl w:val="0"/>
-        </w:rPr>
-        <w:t xml:space="preserve">) </w:t>
+          <w:sz w:val="24"/>
+          <w:szCs w:val="24"/>
+          <w:rtl w:val="0"/>
+        </w:rPr>
+        <w:t xml:space="preserve">{{remuneracao}}{{parcelas}}</w:t>
       </w:r>
       <w:r>
         <w:rPr>
@@ -1006,221 +947,33 @@
           <w:vertAlign w:val="baseline"/>
           <w:rtl w:val="0"/>
         </w:rPr>
-        <w:t xml:space="preserve">divididos em</w:t>
-      </w:r>
-      <w:r>
-        <w:rPr>
-          <w:rFonts w:ascii="Calibri" w:cs="Calibri" w:eastAsia="Calibri" w:hAnsi="Calibri"/>
-          <w:b w:val="1"/>
-          <w:i w:val="0"/>
-          <w:smallCaps w:val="0"/>
-          <w:strike w:val="0"/>
-          <w:color w:val="000000"/>
-          <w:sz w:val="24"/>
-          <w:szCs w:val="24"/>
-          <w:u w:val="none"/>
-          <w:vertAlign w:val="baseline"/>
+        <w:t xml:space="preserve">. </w:t>
+      </w:r>
+      <w:r>
+        <w:rPr>
+          <w:rFonts w:ascii="Calibri" w:cs="Calibri" w:eastAsia="Calibri" w:hAnsi="Calibri"/>
+          <w:b w:val="1"/>
+          <w:i w:val="0"/>
+          <w:smallCaps w:val="0"/>
+          <w:strike w:val="0"/>
+          <w:color w:val="000000"/>
+          <w:sz w:val="24"/>
+          <w:szCs w:val="24"/>
+          <w:u w:val="none"/>
+          <w:vertAlign w:val="baseline"/>
+          <w:rtl w:val="0"/>
+        </w:rPr>
+        <w:t xml:space="preserve">{{percentual_ganho}}</w:t>
+      </w:r>
+      <w:r>
+        <w:rPr>
+          <w:rFonts w:ascii="Calibri" w:cs="Calibri" w:eastAsia="Calibri" w:hAnsi="Calibri"/>
+          <w:b w:val="1"/>
+          <w:sz w:val="24"/>
+          <w:szCs w:val="24"/>
           <w:rtl w:val="0"/>
         </w:rPr>
         <w:t xml:space="preserve"> </w:t>
-      </w:r>
-      <w:r>
-        <w:rPr>
-          <w:rFonts w:ascii="Calibri" w:cs="Calibri" w:eastAsia="Calibri" w:hAnsi="Calibri"/>
-          <w:b w:val="1"/>
-          <w:sz w:val="24"/>
-          <w:szCs w:val="24"/>
-          <w:rtl w:val="0"/>
-        </w:rPr>
-        <w:t xml:space="preserve">{{numero_parcelas}}</w:t>
-      </w:r>
-      <w:r>
-        <w:rPr>
-          <w:rFonts w:ascii="Calibri" w:cs="Calibri" w:eastAsia="Calibri" w:hAnsi="Calibri"/>
-          <w:b w:val="1"/>
-          <w:i w:val="0"/>
-          <w:smallCaps w:val="0"/>
-          <w:strike w:val="0"/>
-          <w:color w:val="000000"/>
-          <w:sz w:val="24"/>
-          <w:szCs w:val="24"/>
-          <w:u w:val="none"/>
-          <w:vertAlign w:val="baseline"/>
-          <w:rtl w:val="0"/>
-        </w:rPr>
-        <w:t xml:space="preserve">(</w:t>
-      </w:r>
-      <w:r>
-        <w:rPr>
-          <w:rFonts w:ascii="Calibri" w:cs="Calibri" w:eastAsia="Calibri" w:hAnsi="Calibri"/>
-          <w:b w:val="1"/>
-          <w:sz w:val="24"/>
-          <w:szCs w:val="24"/>
-          <w:rtl w:val="0"/>
-        </w:rPr>
-        <w:t xml:space="preserve">{{desc_numero_parcelas}}</w:t>
-      </w:r>
-      <w:r>
-        <w:rPr>
-          <w:rFonts w:ascii="Calibri" w:cs="Calibri" w:eastAsia="Calibri" w:hAnsi="Calibri"/>
-          <w:b w:val="1"/>
-          <w:i w:val="0"/>
-          <w:smallCaps w:val="0"/>
-          <w:strike w:val="0"/>
-          <w:color w:val="000000"/>
-          <w:sz w:val="24"/>
-          <w:szCs w:val="24"/>
-          <w:u w:val="none"/>
-          <w:vertAlign w:val="baseline"/>
-          <w:rtl w:val="0"/>
-        </w:rPr>
-        <w:t xml:space="preserve">) parcelas </w:t>
-      </w:r>
-      <w:r>
-        <w:rPr>
-          <w:rFonts w:ascii="Calibri" w:cs="Calibri" w:eastAsia="Calibri" w:hAnsi="Calibri"/>
-          <w:b w:val="0"/>
-          <w:i w:val="0"/>
-          <w:smallCaps w:val="0"/>
-          <w:strike w:val="0"/>
-          <w:color w:val="000000"/>
-          <w:sz w:val="24"/>
-          <w:szCs w:val="24"/>
-          <w:u w:val="none"/>
-          <w:vertAlign w:val="baseline"/>
-          <w:rtl w:val="0"/>
-        </w:rPr>
-        <w:t xml:space="preserve">mensais no valor de</w:t>
-      </w:r>
-      <w:r>
-        <w:rPr>
-          <w:rFonts w:ascii="Calibri" w:cs="Calibri" w:eastAsia="Calibri" w:hAnsi="Calibri"/>
-          <w:b w:val="1"/>
-          <w:i w:val="0"/>
-          <w:smallCaps w:val="0"/>
-          <w:strike w:val="0"/>
-          <w:color w:val="000000"/>
-          <w:sz w:val="24"/>
-          <w:szCs w:val="24"/>
-          <w:u w:val="none"/>
-          <w:vertAlign w:val="baseline"/>
-          <w:rtl w:val="0"/>
-        </w:rPr>
-        <w:t xml:space="preserve"> R$ </w:t>
-      </w:r>
-      <w:r>
-        <w:rPr>
-          <w:rFonts w:ascii="Calibri" w:cs="Calibri" w:eastAsia="Calibri" w:hAnsi="Calibri"/>
-          <w:b w:val="1"/>
-          <w:sz w:val="24"/>
-          <w:szCs w:val="24"/>
-          <w:rtl w:val="0"/>
-        </w:rPr>
-        <w:t xml:space="preserve">{{valor_parcelas}}</w:t>
-      </w:r>
-      <w:r>
-        <w:rPr>
-          <w:rFonts w:ascii="Calibri" w:cs="Calibri" w:eastAsia="Calibri" w:hAnsi="Calibri"/>
-          <w:b w:val="1"/>
-          <w:i w:val="0"/>
-          <w:smallCaps w:val="0"/>
-          <w:strike w:val="0"/>
-          <w:color w:val="000000"/>
-          <w:sz w:val="24"/>
-          <w:szCs w:val="24"/>
-          <w:u w:val="none"/>
-          <w:vertAlign w:val="baseline"/>
-          <w:rtl w:val="0"/>
-        </w:rPr>
-        <w:t xml:space="preserve"> (</w:t>
-      </w:r>
-      <w:r>
-        <w:rPr>
-          <w:rFonts w:ascii="Calibri" w:cs="Calibri" w:eastAsia="Calibri" w:hAnsi="Calibri"/>
-          <w:b w:val="1"/>
-          <w:sz w:val="24"/>
-          <w:szCs w:val="24"/>
-          <w:rtl w:val="0"/>
-        </w:rPr>
-        <w:t xml:space="preserve">{{desc_valor_parcelas}}</w:t>
-      </w:r>
-      <w:r>
-        <w:rPr>
-          <w:rFonts w:ascii="Calibri" w:cs="Calibri" w:eastAsia="Calibri" w:hAnsi="Calibri"/>
-          <w:b w:val="1"/>
-          <w:i w:val="0"/>
-          <w:smallCaps w:val="0"/>
-          <w:strike w:val="0"/>
-          <w:color w:val="000000"/>
-          <w:sz w:val="24"/>
-          <w:szCs w:val="24"/>
-          <w:u w:val="none"/>
-          <w:vertAlign w:val="baseline"/>
-          <w:rtl w:val="0"/>
-        </w:rPr>
-        <w:t xml:space="preserve">), </w:t>
-      </w:r>
-      <w:r>
-        <w:rPr>
-          <w:rFonts w:ascii="Calibri" w:cs="Calibri" w:eastAsia="Calibri" w:hAnsi="Calibri"/>
-          <w:b w:val="0"/>
-          <w:i w:val="0"/>
-          <w:smallCaps w:val="0"/>
-          <w:strike w:val="0"/>
-          <w:color w:val="000000"/>
-          <w:sz w:val="24"/>
-          <w:szCs w:val="24"/>
-          <w:u w:val="none"/>
-          <w:vertAlign w:val="baseline"/>
-          <w:rtl w:val="0"/>
-        </w:rPr>
-        <w:t xml:space="preserve">sendo a primeira para o dia </w:t>
-      </w:r>
-      <w:r>
-        <w:rPr>
-          <w:rFonts w:ascii="Calibri" w:cs="Calibri" w:eastAsia="Calibri" w:hAnsi="Calibri"/>
-          <w:sz w:val="24"/>
-          <w:szCs w:val="24"/>
-          <w:rtl w:val="0"/>
-        </w:rPr>
-        <w:t xml:space="preserve">{{data_primeira_parcela}}</w:t>
-      </w:r>
-      <w:r>
-        <w:rPr>
-          <w:rFonts w:ascii="Calibri" w:cs="Calibri" w:eastAsia="Calibri" w:hAnsi="Calibri"/>
-          <w:b w:val="0"/>
-          <w:i w:val="0"/>
-          <w:smallCaps w:val="0"/>
-          <w:strike w:val="0"/>
-          <w:color w:val="000000"/>
-          <w:sz w:val="24"/>
-          <w:szCs w:val="24"/>
-          <w:u w:val="none"/>
-          <w:vertAlign w:val="baseline"/>
-          <w:rtl w:val="0"/>
-        </w:rPr>
-        <w:t xml:space="preserve"> e as demais para o mesmo dia dos meses subsequentes</w:t>
-      </w:r>
-      <w:r>
-        <w:rPr>
-          <w:rFonts w:ascii="Calibri" w:cs="Calibri" w:eastAsia="Calibri" w:hAnsi="Calibri"/>
-          <w:b w:val="0"/>
-          <w:i w:val="0"/>
-          <w:smallCaps w:val="0"/>
-          <w:strike w:val="0"/>
-          <w:color w:val="000000"/>
-          <w:sz w:val="24"/>
-          <w:szCs w:val="24"/>
-          <w:u w:val="none"/>
-          <w:vertAlign w:val="baseline"/>
-          <w:rtl w:val="0"/>
-        </w:rPr>
-        <w:t xml:space="preserve">.</w:t>
-      </w:r>
-      <w:r>
-        <w:rPr>
-          <w:rtl w:val="0"/>
-        </w:rPr>
       </w:r>
     </w:p>
     <w:p>

</xml_diff>